<commit_message>
Updated PDF formatting and addendum for dates and reasons for claim.
</commit_message>
<xml_diff>
--- a/docassemble/SmallClClaimAndAffidavit/data/templates/claim_affidavit_Addendum.docx
+++ b/docassemble/SmallClClaimAndAffidavit/data/templates/claim_affidavit_Addendum.docx
@@ -1,40 +1,298 @@
 
 <file path=word/document.xml><?xml version="1.0" encoding="utf-8"?>
-<w:document xmlns:wpc="http://schemas.microsoft.com/office/word/2010/wordprocessingCanvas" xmlns:cx="http://schemas.microsoft.com/office/drawing/2014/chartex" xmlns:cx1="http://schemas.microsoft.com/office/drawing/2015/9/8/chartex" xmlns:cx2="http://schemas.microsoft.com/office/drawing/2015/10/21/chartex" xmlns:cx3="http://schemas.microsoft.com/office/drawing/2016/5/9/chartex" xmlns:cx4="http://schemas.microsoft.com/office/drawing/2016/5/10/chartex" xmlns:cx5="http://schemas.microsoft.com/office/drawing/2016/5/11/chartex" xmlns:cx6="http://schemas.microsoft.com/office/drawing/2016/5/12/chartex" xmlns:cx7="http://schemas.microsoft.com/office/drawing/2016/5/13/chartex" xmlns:cx8="http://schemas.microsoft.com/office/drawing/2016/5/14/chartex" xmlns:mc="http://schemas.openxmlformats.org/markup-compatibility/2006" xmlns:aink="http://schemas.microsoft.com/office/drawing/2016/ink" xmlns:am3d="http://schemas.microsoft.com/office/drawing/2017/model3d" xmlns:o="urn:schemas-microsoft-com:office:office" xmlns:r="http://schemas.openxmlformats.org/officeDocument/2006/relationships" xmlns:m="http://schemas.openxmlformats.org/officeDocument/2006/math" xmlns:v="urn:schemas-microsoft-com:vml" xmlns:wp14="http://schemas.microsoft.com/office/word/2010/wordprocessingDrawing" xmlns:wp="http://schemas.openxmlformats.org/drawingml/2006/wordprocessingDrawing" xmlns:w10="urn:schemas-microsoft-com:office:word" xmlns:w="http://schemas.openxmlformats.org/wordprocessingml/2006/main" xmlns:w14="http://schemas.microsoft.com/office/word/2010/wordml" xmlns:w15="http://schemas.microsoft.com/office/word/2012/wordml" xmlns:w16cid="http://schemas.microsoft.com/office/word/2016/wordml/cid" xmlns:w16se="http://schemas.microsoft.com/office/word/2015/wordml/symex" xmlns:wpg="http://schemas.microsoft.com/office/word/2010/wordprocessingGroup" xmlns:wpi="http://schemas.microsoft.com/office/word/2010/wordprocessingInk" xmlns:wne="http://schemas.microsoft.com/office/word/2006/wordml" xmlns:wps="http://schemas.microsoft.com/office/word/2010/wordprocessingShape" mc:Ignorable="w14 w15 w16se w16cid wp14">
+<w:document xmlns:wpc="http://schemas.microsoft.com/office/word/2010/wordprocessingCanvas" xmlns:cx="http://schemas.microsoft.com/office/drawing/2014/chartex" xmlns:cx1="http://schemas.microsoft.com/office/drawing/2015/9/8/chartex" xmlns:cx2="http://schemas.microsoft.com/office/drawing/2015/10/21/chartex" xmlns:cx3="http://schemas.microsoft.com/office/drawing/2016/5/9/chartex" xmlns:cx4="http://schemas.microsoft.com/office/drawing/2016/5/10/chartex" xmlns:cx5="http://schemas.microsoft.com/office/drawing/2016/5/11/chartex" xmlns:cx6="http://schemas.microsoft.com/office/drawing/2016/5/12/chartex" xmlns:cx7="http://schemas.microsoft.com/office/drawing/2016/5/13/chartex" xmlns:cx8="http://schemas.microsoft.com/office/drawing/2016/5/14/chartex" xmlns:mc="http://schemas.openxmlformats.org/markup-compatibility/2006" xmlns:aink="http://schemas.microsoft.com/office/drawing/2016/ink" xmlns:am3d="http://schemas.microsoft.com/office/drawing/2017/model3d" xmlns:o="urn:schemas-microsoft-com:office:office" xmlns:oel="http://schemas.microsoft.com/office/2019/extlst" xmlns:r="http://schemas.openxmlformats.org/officeDocument/2006/relationships" xmlns:m="http://schemas.openxmlformats.org/officeDocument/2006/math" xmlns:v="urn:schemas-microsoft-com:vml" xmlns:wp14="http://schemas.microsoft.com/office/word/2010/wordprocessingDrawing" xmlns:wp="http://schemas.openxmlformats.org/drawingml/2006/wordprocessingDrawing" xmlns:w10="urn:schemas-microsoft-com:office:word" xmlns:w="http://schemas.openxmlformats.org/wordprocessingml/2006/main" xmlns:w14="http://schemas.microsoft.com/office/word/2010/wordml" xmlns:w15="http://schemas.microsoft.com/office/word/2012/wordml" xmlns:w16cex="http://schemas.microsoft.com/office/word/2018/wordml/cex" xmlns:w16cid="http://schemas.microsoft.com/office/word/2016/wordml/cid" xmlns:w16="http://schemas.microsoft.com/office/word/2018/wordml" xmlns:w16du="http://schemas.microsoft.com/office/word/2023/wordml/word16du" xmlns:w16sdtdh="http://schemas.microsoft.com/office/word/2020/wordml/sdtdatahash" xmlns:w16sdtfl="http://schemas.microsoft.com/office/word/2024/wordml/sdtformatlock" xmlns:w16se="http://schemas.microsoft.com/office/word/2015/wordml/symex" xmlns:wpg="http://schemas.microsoft.com/office/word/2010/wordprocessingGroup" xmlns:wpi="http://schemas.microsoft.com/office/word/2010/wordprocessingInk" xmlns:wne="http://schemas.microsoft.com/office/word/2006/wordml" xmlns:wps="http://schemas.microsoft.com/office/word/2010/wordprocessingShape" mc:Ignorable="w14 w15 w16se w16cid w16 w16cex w16sdtdh w16sdtfl w16du wp14">
   <w:body>
     <w:p>
       <w:pPr>
         <w:jc w:val="center"/>
         <w:rPr>
-          <w:rFonts w:ascii="Times New Roman" w:eastAsia="TimesNewRomanPSMT" w:hAnsi="Times New Roman" w:cs="Times New Roman"/>
-          <w:sz w:val="44"/>
-          <w:szCs w:val="32"/>
-        </w:rPr>
-      </w:pPr>
-      <w:r>
-        <w:rPr>
-          <w:rFonts w:ascii="Times New Roman" w:eastAsia="TimesNewRomanPSMT" w:hAnsi="Times New Roman" w:cs="Times New Roman"/>
-          <w:sz w:val="44"/>
-          <w:szCs w:val="32"/>
-        </w:rPr>
-        <w:t>Addendum</w:t>
-      </w:r>
-    </w:p>
-    <w:p>
-      <w:pPr>
-        <w:rPr>
-          <w:rFonts w:ascii="Arial" w:hAnsi="Arial" w:cs="Arial"/>
-        </w:rPr>
-      </w:pPr>
-      <w:r>
-        <w:rPr>
-          <w:rFonts w:ascii="Arial" w:hAnsi="Arial" w:cs="Arial"/>
+          <w:rFonts w:ascii="Arial" w:eastAsia="TimesNewRomanPSMT" w:hAnsi="Arial" w:cs="Arial"/>
+          <w:b/>
+          <w:bCs/>
+          <w:sz w:val="36"/>
+          <w:szCs w:val="36"/>
+        </w:rPr>
+      </w:pPr>
+      <w:r>
+        <w:rPr>
+          <w:rFonts w:ascii="Arial" w:eastAsia="TimesNewRomanPSMT" w:hAnsi="Arial" w:cs="Arial"/>
+          <w:b/>
+          <w:bCs/>
+          <w:sz w:val="36"/>
+          <w:szCs w:val="36"/>
+        </w:rPr>
+        <w:t>ADDENDUM</w:t>
+      </w:r>
+    </w:p>
+    <w:p>
+      <w:pPr>
+        <w:spacing w:after="120" w:line="240" w:lineRule="auto"/>
+        <w:jc w:val="center"/>
+        <w:rPr>
+          <w:rFonts w:ascii="Arial" w:eastAsia="TimesNewRomanPSMT" w:hAnsi="Arial" w:cs="Arial"/>
+          <w:b/>
+          <w:bCs/>
+          <w:sz w:val="32"/>
+          <w:szCs w:val="32"/>
+        </w:rPr>
+      </w:pPr>
+      <w:r>
+        <w:rPr>
+          <w:rFonts w:ascii="Arial" w:eastAsia="TimesNewRomanPSMT" w:hAnsi="Arial" w:cs="Arial"/>
+          <w:b/>
+          <w:bCs/>
+          <w:sz w:val="32"/>
+          <w:szCs w:val="32"/>
+        </w:rPr>
+        <w:t>Affidavit and Claim - Small Claims</w:t>
+      </w:r>
+    </w:p>
+    <w:p>
+      <w:pPr>
+        <w:keepNext/>
+        <w:numPr>
+          <w:ilvl w:val="1"/>
+          <w:numId w:val="0"/>
+        </w:numPr>
+        <w:tabs>
+          <w:tab w:val="num" w:pos="0"/>
+        </w:tabs>
+        <w:suppressAutoHyphens/>
+        <w:spacing w:after="120" w:line="240" w:lineRule="auto"/>
+        <w:jc w:val="center"/>
+        <w:outlineLvl w:val="1"/>
+        <w:rPr>
+          <w:rFonts w:ascii="Arial" w:eastAsia="Microsoft YaHei" w:hAnsi="Arial" w:cs="Arial"/>
+          <w:b/>
+          <w:bCs/>
+          <w:kern w:val="2"/>
+          <w:sz w:val="32"/>
+          <w:szCs w:val="32"/>
+          <w:lang w:eastAsia="zh-CN" w:bidi="hi-IN"/>
+        </w:rPr>
+      </w:pPr>
+      <w:r>
+        <w:rPr>
+          <w:rFonts w:ascii="Arial" w:eastAsia="Microsoft YaHei" w:hAnsi="Arial" w:cs="Arial"/>
+          <w:b/>
+          <w:bCs/>
+          <w:kern w:val="2"/>
+          <w:sz w:val="32"/>
+          <w:szCs w:val="32"/>
+          <w:lang w:eastAsia="zh-CN" w:bidi="hi-IN"/>
+        </w:rPr>
+        <w:t>State of Michigan</w:t>
+      </w:r>
+      <w:r>
+        <w:rPr>
+          <w:rFonts w:ascii="Arial" w:eastAsia="Microsoft YaHei" w:hAnsi="Arial" w:cs="Arial"/>
+          <w:b/>
+          <w:bCs/>
+          <w:kern w:val="2"/>
+          <w:sz w:val="32"/>
+          <w:szCs w:val="32"/>
+          <w:lang w:eastAsia="zh-CN" w:bidi="hi-IN"/>
+        </w:rPr>
+        <w:t xml:space="preserve">, </w:t>
+      </w:r>
+      <w:proofErr w:type="gramStart"/>
+      <w:r>
+        <w:rPr>
+          <w:rFonts w:ascii="Arial" w:eastAsia="Microsoft YaHei" w:hAnsi="Arial" w:cs="Arial"/>
+          <w:b/>
+          <w:bCs/>
+          <w:kern w:val="2"/>
+          <w:sz w:val="32"/>
+          <w:szCs w:val="32"/>
+          <w:lang w:eastAsia="zh-CN" w:bidi="hi-IN"/>
+        </w:rPr>
+        <w:t xml:space="preserve">{{ </w:t>
+      </w:r>
+      <w:proofErr w:type="spellStart"/>
+      <w:r>
+        <w:rPr>
+          <w:rFonts w:ascii="Arial" w:eastAsia="Microsoft YaHei" w:hAnsi="Arial" w:cs="Arial"/>
+          <w:b/>
+          <w:bCs/>
+          <w:kern w:val="2"/>
+          <w:sz w:val="32"/>
+          <w:szCs w:val="32"/>
+          <w:lang w:eastAsia="zh-CN" w:bidi="hi-IN"/>
+        </w:rPr>
+        <w:t>the</w:t>
+      </w:r>
+      <w:proofErr w:type="gramEnd"/>
+      <w:r>
+        <w:rPr>
+          <w:rFonts w:ascii="Arial" w:eastAsia="Microsoft YaHei" w:hAnsi="Arial" w:cs="Arial"/>
+          <w:b/>
+          <w:bCs/>
+          <w:kern w:val="2"/>
+          <w:sz w:val="32"/>
+          <w:szCs w:val="32"/>
+          <w:lang w:eastAsia="zh-CN" w:bidi="hi-IN"/>
+        </w:rPr>
+        <w:t>_court.number</w:t>
+      </w:r>
+      <w:proofErr w:type="spellEnd"/>
+      <w:r>
+        <w:rPr>
+          <w:rFonts w:ascii="Arial" w:eastAsia="Microsoft YaHei" w:hAnsi="Arial" w:cs="Arial"/>
+          <w:b/>
+          <w:bCs/>
+          <w:kern w:val="2"/>
+          <w:sz w:val="32"/>
+          <w:szCs w:val="32"/>
+          <w:lang w:eastAsia="zh-CN" w:bidi="hi-IN"/>
+        </w:rPr>
+        <w:t xml:space="preserve"> </w:t>
+      </w:r>
+      <w:r>
+        <w:rPr>
+          <w:rFonts w:ascii="Arial" w:eastAsia="Microsoft YaHei" w:hAnsi="Arial" w:cs="Arial"/>
+          <w:b/>
+          <w:bCs/>
+          <w:kern w:val="2"/>
+          <w:sz w:val="32"/>
+          <w:szCs w:val="32"/>
+          <w:lang w:eastAsia="zh-CN" w:bidi="hi-IN"/>
+        </w:rPr>
+        <w:t xml:space="preserve">}} </w:t>
+      </w:r>
+      <w:r>
+        <w:rPr>
+          <w:rFonts w:ascii="Arial" w:eastAsia="Microsoft YaHei" w:hAnsi="Arial" w:cs="Arial"/>
+          <w:b/>
+          <w:bCs/>
+          <w:kern w:val="2"/>
+          <w:sz w:val="32"/>
+          <w:szCs w:val="32"/>
+          <w:lang w:eastAsia="zh-CN" w:bidi="hi-IN"/>
+        </w:rPr>
+        <w:t>Judicial District</w:t>
+      </w:r>
+    </w:p>
+    <w:p>
+      <w:pPr>
+        <w:keepNext/>
+        <w:numPr>
+          <w:ilvl w:val="1"/>
+          <w:numId w:val="0"/>
+        </w:numPr>
+        <w:tabs>
+          <w:tab w:val="num" w:pos="0"/>
+        </w:tabs>
+        <w:suppressAutoHyphens/>
+        <w:spacing w:after="120" w:line="240" w:lineRule="auto"/>
+        <w:jc w:val="center"/>
+        <w:outlineLvl w:val="1"/>
+        <w:rPr>
+          <w:rFonts w:ascii="Arial" w:eastAsia="Microsoft YaHei" w:hAnsi="Arial" w:cs="Arial"/>
+          <w:b/>
+          <w:bCs/>
+          <w:kern w:val="2"/>
+          <w:sz w:val="32"/>
+          <w:szCs w:val="32"/>
+          <w:lang w:eastAsia="zh-CN" w:bidi="hi-IN"/>
+        </w:rPr>
+      </w:pPr>
+      <w:proofErr w:type="gramStart"/>
+      <w:r>
+        <w:rPr>
+          <w:rFonts w:ascii="Arial" w:eastAsia="Microsoft YaHei" w:hAnsi="Arial" w:cs="Arial"/>
+          <w:b/>
+          <w:bCs/>
+          <w:kern w:val="2"/>
+          <w:sz w:val="32"/>
+          <w:szCs w:val="32"/>
+          <w:lang w:eastAsia="zh-CN" w:bidi="hi-IN"/>
+        </w:rPr>
+        <w:t>{{ users</w:t>
+      </w:r>
+      <w:proofErr w:type="gramEnd"/>
+      <w:r>
+        <w:rPr>
+          <w:rFonts w:ascii="Arial" w:eastAsia="Microsoft YaHei" w:hAnsi="Arial" w:cs="Arial"/>
+          <w:b/>
+          <w:bCs/>
+          <w:kern w:val="2"/>
+          <w:sz w:val="32"/>
+          <w:szCs w:val="32"/>
+          <w:lang w:eastAsia="zh-CN" w:bidi="hi-IN"/>
+        </w:rPr>
+        <w:t xml:space="preserve">[0] }} v. {{ </w:t>
+      </w:r>
+      <w:r>
+        <w:rPr>
+          <w:rFonts w:ascii="Arial" w:eastAsia="Microsoft YaHei" w:hAnsi="Arial" w:cs="Arial"/>
+          <w:b/>
+          <w:bCs/>
+          <w:kern w:val="2"/>
+          <w:sz w:val="32"/>
+          <w:szCs w:val="32"/>
+          <w:lang w:eastAsia="zh-CN" w:bidi="hi-IN"/>
+        </w:rPr>
+        <w:t>defendants[0]</w:t>
+      </w:r>
+      <w:r>
+        <w:rPr>
+          <w:rFonts w:ascii="Arial" w:eastAsia="Microsoft YaHei" w:hAnsi="Arial" w:cs="Arial"/>
+          <w:b/>
+          <w:bCs/>
+          <w:kern w:val="2"/>
+          <w:sz w:val="32"/>
+          <w:szCs w:val="32"/>
+          <w:lang w:eastAsia="zh-CN" w:bidi="hi-IN"/>
+        </w:rPr>
+        <w:t xml:space="preserve"> </w:t>
+      </w:r>
+      <w:r>
+        <w:rPr>
+          <w:rFonts w:ascii="Arial" w:eastAsia="Microsoft YaHei" w:hAnsi="Arial" w:cs="Arial"/>
+          <w:b/>
+          <w:bCs/>
+          <w:kern w:val="2"/>
+          <w:sz w:val="32"/>
+          <w:szCs w:val="32"/>
+          <w:lang w:eastAsia="zh-CN" w:bidi="hi-IN"/>
+        </w:rPr>
+        <w:t>}}</w:t>
+      </w:r>
+    </w:p>
+    <w:p>
+      <w:pPr>
+        <w:jc w:val="center"/>
+        <w:rPr>
+          <w:rFonts w:ascii="Arial" w:eastAsia="TimesNewRomanPSMT" w:hAnsi="Arial" w:cs="Arial"/>
+          <w:b/>
+          <w:bCs/>
+          <w:sz w:val="26"/>
+          <w:szCs w:val="26"/>
+        </w:rPr>
+      </w:pPr>
+    </w:p>
+    <w:p>
+      <w:pPr>
+        <w:rPr>
+          <w:rFonts w:ascii="Arial" w:hAnsi="Arial" w:cs="Arial"/>
+          <w:sz w:val="24"/>
+          <w:szCs w:val="24"/>
+        </w:rPr>
+      </w:pPr>
+      <w:r>
+        <w:rPr>
+          <w:rFonts w:ascii="Arial" w:hAnsi="Arial" w:cs="Arial"/>
+          <w:sz w:val="24"/>
+          <w:szCs w:val="24"/>
         </w:rPr>
         <w:t xml:space="preserve">{%p for field in </w:t>
       </w:r>
-      <w:r>
-        <w:rPr>
-          <w:rFonts w:ascii="Arial" w:hAnsi="Arial" w:cs="Arial"/>
+      <w:proofErr w:type="spellStart"/>
+      <w:r>
+        <w:rPr>
+          <w:rFonts w:ascii="Arial" w:hAnsi="Arial" w:cs="Arial"/>
+          <w:sz w:val="24"/>
+          <w:szCs w:val="24"/>
         </w:rPr>
         <w:t>claim_</w:t>
       </w:r>
@@ -42,33 +300,121 @@
       <w:r>
         <w:rPr>
           <w:rFonts w:ascii="Arial" w:hAnsi="Arial" w:cs="Arial"/>
-        </w:rPr>
-        <w:t>affidavit</w:t>
-      </w:r>
-      <w:r>
-        <w:rPr>
-          <w:rFonts w:ascii="Arial" w:hAnsi="Arial" w:cs="Arial"/>
-        </w:rPr>
-        <w:t>.overflow</w:t>
-      </w:r>
+          <w:sz w:val="24"/>
+          <w:szCs w:val="24"/>
+        </w:rPr>
+        <w:t>affidavit.overflow</w:t>
+      </w:r>
+      <w:proofErr w:type="spellEnd"/>
       <w:proofErr w:type="gramEnd"/>
       <w:r>
         <w:rPr>
           <w:rFonts w:ascii="Arial" w:hAnsi="Arial" w:cs="Arial"/>
+          <w:sz w:val="24"/>
+          <w:szCs w:val="24"/>
         </w:rPr>
         <w:t>() %}</w:t>
       </w:r>
     </w:p>
     <w:p>
       <w:pPr>
-        <w:rPr>
-          <w:rFonts w:ascii="Arial" w:hAnsi="Arial" w:cs="Arial"/>
-        </w:rPr>
-      </w:pPr>
+        <w:tabs>
+          <w:tab w:val="left" w:pos="5248"/>
+        </w:tabs>
+        <w:rPr>
+          <w:rFonts w:ascii="Arial" w:hAnsi="Arial" w:cs="Arial"/>
+          <w:sz w:val="24"/>
+          <w:szCs w:val="24"/>
+        </w:rPr>
+      </w:pPr>
+      <w:r>
+        <w:rPr>
+          <w:rFonts w:ascii="Arial" w:hAnsi="Arial" w:cs="Arial"/>
+          <w:sz w:val="24"/>
+          <w:szCs w:val="24"/>
+        </w:rPr>
+        <w:t xml:space="preserve">{%p if </w:t>
+      </w:r>
+      <w:proofErr w:type="spellStart"/>
+      <w:r>
+        <w:rPr>
+          <w:rFonts w:ascii="Arial" w:hAnsi="Arial" w:cs="Arial"/>
+          <w:sz w:val="24"/>
+          <w:szCs w:val="24"/>
+        </w:rPr>
+        <w:t>field.is_object_</w:t>
+      </w:r>
       <w:proofErr w:type="gramStart"/>
       <w:r>
         <w:rPr>
           <w:rFonts w:ascii="Arial" w:hAnsi="Arial" w:cs="Arial"/>
+          <w:sz w:val="24"/>
+          <w:szCs w:val="24"/>
+        </w:rPr>
+        <w:t>list</w:t>
+      </w:r>
+      <w:proofErr w:type="spellEnd"/>
+      <w:r>
+        <w:rPr>
+          <w:rFonts w:ascii="Arial" w:hAnsi="Arial" w:cs="Arial"/>
+          <w:sz w:val="24"/>
+          <w:szCs w:val="24"/>
+        </w:rPr>
+        <w:t>(</w:t>
+      </w:r>
+      <w:proofErr w:type="gramEnd"/>
+      <w:r>
+        <w:rPr>
+          <w:rFonts w:ascii="Arial" w:hAnsi="Arial" w:cs="Arial"/>
+          <w:sz w:val="24"/>
+          <w:szCs w:val="24"/>
+        </w:rPr>
+        <w:t xml:space="preserve">) %} </w:t>
+      </w:r>
+      <w:r>
+        <w:rPr>
+          <w:rFonts w:ascii="Arial" w:hAnsi="Arial" w:cs="Arial"/>
+          <w:sz w:val="24"/>
+          <w:szCs w:val="24"/>
+        </w:rPr>
+        <w:tab/>
+      </w:r>
+    </w:p>
+    <w:p>
+      <w:pPr>
+        <w:pStyle w:val="Heading3"/>
+      </w:pPr>
+      <w:proofErr w:type="gramStart"/>
+      <w:r>
+        <w:t xml:space="preserve">{{ </w:t>
+      </w:r>
+      <w:proofErr w:type="spellStart"/>
+      <w:r>
+        <w:t>field</w:t>
+      </w:r>
+      <w:proofErr w:type="gramEnd"/>
+      <w:r>
+        <w:t>.label</w:t>
+      </w:r>
+      <w:proofErr w:type="spellEnd"/>
+      <w:r>
+        <w:t xml:space="preserve"> }}: </w:t>
+      </w:r>
+    </w:p>
+    <w:p>
+      <w:pPr>
+        <w:rPr>
+          <w:rFonts w:ascii="Arial" w:hAnsi="Arial" w:cs="Arial"/>
+          <w:sz w:val="24"/>
+          <w:szCs w:val="24"/>
+        </w:rPr>
+      </w:pPr>
+      <w:proofErr w:type="gramStart"/>
+      <w:r>
+        <w:rPr>
+          <w:rFonts w:ascii="Arial" w:hAnsi="Arial" w:cs="Arial"/>
+          <w:sz w:val="24"/>
+          <w:szCs w:val="24"/>
         </w:rPr>
         <w:t>{{ field</w:t>
       </w:r>
@@ -76,20 +422,64 @@
       <w:r>
         <w:rPr>
           <w:rFonts w:ascii="Arial" w:hAnsi="Arial" w:cs="Arial"/>
-        </w:rPr>
-        <w:t>.label }}</w:t>
-      </w:r>
-    </w:p>
-    <w:p>
-      <w:pPr>
-        <w:rPr>
-          <w:rFonts w:ascii="Arial" w:hAnsi="Arial" w:cs="Arial"/>
-        </w:rPr>
+          <w:sz w:val="24"/>
+          <w:szCs w:val="24"/>
+        </w:rPr>
+        <w:t>.overflow_value(overflow_message=claim_affidavit.default_overflow_message) }}</w:t>
+      </w:r>
+    </w:p>
+    <w:p>
+      <w:pPr>
+        <w:rPr>
+          <w:rFonts w:ascii="Arial" w:hAnsi="Arial" w:cs="Arial"/>
+          <w:sz w:val="24"/>
+          <w:szCs w:val="24"/>
+        </w:rPr>
+      </w:pPr>
+      <w:r>
+        <w:rPr>
+          <w:rFonts w:ascii="Arial" w:hAnsi="Arial" w:cs="Arial"/>
+          <w:sz w:val="24"/>
+          <w:szCs w:val="24"/>
+        </w:rPr>
+        <w:t>{%p else %}</w:t>
+      </w:r>
+    </w:p>
+    <w:p>
+      <w:pPr>
+        <w:pStyle w:val="Heading3"/>
       </w:pPr>
       <w:proofErr w:type="gramStart"/>
       <w:r>
-        <w:rPr>
-          <w:rFonts w:ascii="Arial" w:hAnsi="Arial" w:cs="Arial"/>
+        <w:t xml:space="preserve">{{ </w:t>
+      </w:r>
+      <w:proofErr w:type="spellStart"/>
+      <w:r>
+        <w:t>field</w:t>
+      </w:r>
+      <w:proofErr w:type="gramEnd"/>
+      <w:r>
+        <w:t>.label</w:t>
+      </w:r>
+      <w:proofErr w:type="spellEnd"/>
+      <w:r>
+        <w:t xml:space="preserve"> }}: </w:t>
+      </w:r>
+    </w:p>
+    <w:p>
+      <w:pPr>
+        <w:rPr>
+          <w:rFonts w:ascii="Arial" w:hAnsi="Arial" w:cs="Arial"/>
+          <w:sz w:val="24"/>
+          <w:szCs w:val="24"/>
+        </w:rPr>
+      </w:pPr>
+      <w:proofErr w:type="gramStart"/>
+      <w:r>
+        <w:rPr>
+          <w:rFonts w:ascii="Arial" w:hAnsi="Arial" w:cs="Arial"/>
+          <w:sz w:val="24"/>
+          <w:szCs w:val="24"/>
         </w:rPr>
         <w:t>{{ field</w:t>
       </w:r>
@@ -97,33 +487,62 @@
       <w:r>
         <w:rPr>
           <w:rFonts w:ascii="Arial" w:hAnsi="Arial" w:cs="Arial"/>
-        </w:rPr>
-        <w:t>.overflow_value(overflow_message=</w:t>
-      </w:r>
-      <w:r>
-        <w:rPr>
-          <w:rFonts w:ascii="Arial" w:hAnsi="Arial" w:cs="Arial"/>
-        </w:rPr>
-        <w:t>claim_affidavit</w:t>
-      </w:r>
-      <w:r>
-        <w:rPr>
-          <w:rFonts w:ascii="Arial" w:hAnsi="Arial" w:cs="Arial"/>
-        </w:rPr>
-        <w:t>.default_overflow_message) }}</w:t>
-      </w:r>
-    </w:p>
-    <w:p>
-      <w:pPr>
-        <w:rPr>
-          <w:rFonts w:ascii="Arial" w:hAnsi="Arial" w:cs="Arial"/>
-        </w:rPr>
-      </w:pPr>
-      <w:r>
-        <w:rPr>
-          <w:rFonts w:ascii="Arial" w:hAnsi="Arial" w:cs="Arial"/>
-        </w:rPr>
-        <w:t>{%p endfor %}</w:t>
+          <w:sz w:val="24"/>
+          <w:szCs w:val="24"/>
+        </w:rPr>
+        <w:t>.overflow_value(overflow_message=claim_affidavit.default_overflow_message) }}</w:t>
+      </w:r>
+    </w:p>
+    <w:p>
+      <w:pPr>
+        <w:rPr>
+          <w:rFonts w:ascii="Arial" w:hAnsi="Arial" w:cs="Arial"/>
+          <w:sz w:val="24"/>
+          <w:szCs w:val="24"/>
+        </w:rPr>
+      </w:pPr>
+      <w:r>
+        <w:rPr>
+          <w:rFonts w:ascii="Arial" w:hAnsi="Arial" w:cs="Arial"/>
+          <w:sz w:val="24"/>
+          <w:szCs w:val="24"/>
+        </w:rPr>
+        <w:t>{%p endif %}</w:t>
+      </w:r>
+    </w:p>
+    <w:p>
+      <w:pPr>
+        <w:rPr>
+          <w:rFonts w:ascii="Arial" w:hAnsi="Arial" w:cs="Arial"/>
+          <w:sz w:val="24"/>
+          <w:szCs w:val="24"/>
+        </w:rPr>
+      </w:pPr>
+      <w:r>
+        <w:rPr>
+          <w:rFonts w:ascii="Arial" w:hAnsi="Arial" w:cs="Arial"/>
+          <w:sz w:val="24"/>
+          <w:szCs w:val="24"/>
+        </w:rPr>
+        <w:t xml:space="preserve">{%p </w:t>
+      </w:r>
+      <w:proofErr w:type="spellStart"/>
+      <w:r>
+        <w:rPr>
+          <w:rFonts w:ascii="Arial" w:hAnsi="Arial" w:cs="Arial"/>
+          <w:sz w:val="24"/>
+          <w:szCs w:val="24"/>
+        </w:rPr>
+        <w:t>endfor</w:t>
+      </w:r>
+      <w:proofErr w:type="spellEnd"/>
+      <w:r>
+        <w:rPr>
+          <w:rFonts w:ascii="Arial" w:hAnsi="Arial" w:cs="Arial"/>
+          <w:sz w:val="24"/>
+          <w:szCs w:val="24"/>
+        </w:rPr>
+        <w:t xml:space="preserve"> %}</w:t>
       </w:r>
     </w:p>
     <w:p>
@@ -133,8 +552,6 @@
           <w:sz w:val="32"/>
         </w:rPr>
       </w:pPr>
-      <w:bookmarkStart w:id="0" w:name="_GoBack"/>
-      <w:bookmarkEnd w:id="0"/>
     </w:p>
     <w:sectPr>
       <w:pgSz w:w="12240" w:h="15840"/>
@@ -147,7 +564,7 @@
 </file>
 
 <file path=word/styles.xml><?xml version="1.0" encoding="utf-8"?>
-<w:styles xmlns:mc="http://schemas.openxmlformats.org/markup-compatibility/2006" xmlns:r="http://schemas.openxmlformats.org/officeDocument/2006/relationships" xmlns:w="http://schemas.openxmlformats.org/wordprocessingml/2006/main" xmlns:w14="http://schemas.microsoft.com/office/word/2010/wordml" xmlns:w15="http://schemas.microsoft.com/office/word/2012/wordml" xmlns:w16cid="http://schemas.microsoft.com/office/word/2016/wordml/cid" xmlns:w16se="http://schemas.microsoft.com/office/word/2015/wordml/symex" mc:Ignorable="w14 w15 w16se w16cid">
+<w:styles xmlns:mc="http://schemas.openxmlformats.org/markup-compatibility/2006" xmlns:r="http://schemas.openxmlformats.org/officeDocument/2006/relationships" xmlns:w="http://schemas.openxmlformats.org/wordprocessingml/2006/main" xmlns:w14="http://schemas.microsoft.com/office/word/2010/wordml" xmlns:w15="http://schemas.microsoft.com/office/word/2012/wordml" xmlns:w16cex="http://schemas.microsoft.com/office/word/2018/wordml/cex" xmlns:w16cid="http://schemas.microsoft.com/office/word/2016/wordml/cid" xmlns:w16="http://schemas.microsoft.com/office/word/2018/wordml" xmlns:w16du="http://schemas.microsoft.com/office/word/2023/wordml/word16du" xmlns:w16sdtdh="http://schemas.microsoft.com/office/word/2020/wordml/sdtdatahash" xmlns:w16sdtfl="http://schemas.microsoft.com/office/word/2024/wordml/sdtformatlock" xmlns:w16se="http://schemas.microsoft.com/office/word/2015/wordml/symex" mc:Ignorable="w14 w15 w16se w16cid w16 w16cex w16sdtdh w16sdtfl w16du">
   <w:docDefaults>
     <w:rPrDefault>
       <w:rPr>
@@ -163,7 +580,7 @@
       </w:pPr>
     </w:pPrDefault>
   </w:docDefaults>
-  <w:latentStyles w:defLockedState="0" w:defUIPriority="99" w:defSemiHidden="0" w:defUnhideWhenUsed="0" w:defQFormat="0" w:count="375">
+  <w:latentStyles w:defLockedState="0" w:defUIPriority="99" w:defSemiHidden="0" w:defUnhideWhenUsed="0" w:defQFormat="0" w:count="376">
     <w:lsdException w:name="Normal" w:uiPriority="0" w:qFormat="1"/>
     <w:lsdException w:name="heading 1" w:uiPriority="9" w:qFormat="1"/>
     <w:lsdException w:name="heading 2" w:semiHidden="1" w:uiPriority="9" w:unhideWhenUsed="1" w:qFormat="1"/>
@@ -539,10 +956,58 @@
     <w:lsdException w:name="Smart Hyperlink" w:semiHidden="1" w:unhideWhenUsed="1"/>
     <w:lsdException w:name="Hashtag" w:semiHidden="1" w:unhideWhenUsed="1"/>
     <w:lsdException w:name="Unresolved Mention" w:semiHidden="1" w:unhideWhenUsed="1"/>
+    <w:lsdException w:name="Smart Link" w:semiHidden="1" w:unhideWhenUsed="1"/>
   </w:latentStyles>
   <w:style w:type="paragraph" w:default="1" w:styleId="Normal">
     <w:name w:val="Normal"/>
     <w:qFormat/>
+  </w:style>
+  <w:style w:type="paragraph" w:styleId="Heading2">
+    <w:name w:val="heading 2"/>
+    <w:basedOn w:val="Normal"/>
+    <w:next w:val="Normal"/>
+    <w:link w:val="Heading2Char"/>
+    <w:uiPriority w:val="9"/>
+    <w:semiHidden/>
+    <w:unhideWhenUsed/>
+    <w:qFormat/>
+    <w:rsid w:val="00CF04D5"/>
+    <w:pPr>
+      <w:keepNext/>
+      <w:keepLines/>
+      <w:spacing w:before="40" w:after="0"/>
+      <w:outlineLvl w:val="1"/>
+    </w:pPr>
+    <w:rPr>
+      <w:rFonts w:asciiTheme="majorHAnsi" w:eastAsiaTheme="majorEastAsia" w:hAnsiTheme="majorHAnsi" w:cstheme="majorBidi"/>
+      <w:color w:val="2F5496" w:themeColor="accent1" w:themeShade="BF"/>
+      <w:sz w:val="26"/>
+      <w:szCs w:val="26"/>
+    </w:rPr>
+  </w:style>
+  <w:style w:type="paragraph" w:styleId="Heading3">
+    <w:name w:val="heading 3"/>
+    <w:basedOn w:val="Normal"/>
+    <w:next w:val="Normal"/>
+    <w:link w:val="Heading3Char"/>
+    <w:uiPriority w:val="9"/>
+    <w:unhideWhenUsed/>
+    <w:qFormat/>
+    <w:rsid w:val="00CF04D5"/>
+    <w:pPr>
+      <w:keepNext/>
+      <w:keepLines/>
+      <w:suppressAutoHyphens/>
+      <w:spacing w:before="120" w:after="120"/>
+      <w:outlineLvl w:val="2"/>
+    </w:pPr>
+    <w:rPr>
+      <w:rFonts w:ascii="Arial" w:eastAsiaTheme="majorEastAsia" w:hAnsi="Arial" w:cs="Arial"/>
+      <w:b/>
+      <w:bCs/>
+      <w:sz w:val="28"/>
+      <w:szCs w:val="28"/>
+    </w:rPr>
   </w:style>
   <w:style w:type="character" w:default="1" w:styleId="DefaultParagraphFont">
     <w:name w:val="Default Paragraph Font"/>
@@ -570,6 +1035,34 @@
     <w:uiPriority w:val="99"/>
     <w:semiHidden/>
     <w:unhideWhenUsed/>
+  </w:style>
+  <w:style w:type="character" w:customStyle="1" w:styleId="Heading3Char">
+    <w:name w:val="Heading 3 Char"/>
+    <w:basedOn w:val="DefaultParagraphFont"/>
+    <w:link w:val="Heading3"/>
+    <w:uiPriority w:val="9"/>
+    <w:rsid w:val="00CF04D5"/>
+    <w:rPr>
+      <w:rFonts w:ascii="Arial" w:eastAsiaTheme="majorEastAsia" w:hAnsi="Arial" w:cs="Arial"/>
+      <w:b/>
+      <w:bCs/>
+      <w:sz w:val="28"/>
+      <w:szCs w:val="28"/>
+    </w:rPr>
+  </w:style>
+  <w:style w:type="character" w:customStyle="1" w:styleId="Heading2Char">
+    <w:name w:val="Heading 2 Char"/>
+    <w:basedOn w:val="DefaultParagraphFont"/>
+    <w:link w:val="Heading2"/>
+    <w:uiPriority w:val="9"/>
+    <w:semiHidden/>
+    <w:rsid w:val="00CF04D5"/>
+    <w:rPr>
+      <w:rFonts w:asciiTheme="majorHAnsi" w:eastAsiaTheme="majorEastAsia" w:hAnsiTheme="majorHAnsi" w:cstheme="majorBidi"/>
+      <w:color w:val="2F5496" w:themeColor="accent1" w:themeShade="BF"/>
+      <w:sz w:val="26"/>
+      <w:szCs w:val="26"/>
+    </w:rPr>
   </w:style>
 </w:styles>
 </file>

</xml_diff>

<commit_message>
Addendum and overflow updated
</commit_message>
<xml_diff>
--- a/docassemble/SmallClClaimAndAffidavit/data/templates/claim_affidavit_Addendum.docx
+++ b/docassemble/SmallClClaimAndAffidavit/data/templates/claim_affidavit_Addendum.docx
@@ -2,266 +2,209 @@
 <file path=word/document.xml><?xml version="1.0" encoding="utf-8"?>
 <w:document xmlns:wpc="http://schemas.microsoft.com/office/word/2010/wordprocessingCanvas" xmlns:cx="http://schemas.microsoft.com/office/drawing/2014/chartex" xmlns:cx1="http://schemas.microsoft.com/office/drawing/2015/9/8/chartex" xmlns:cx2="http://schemas.microsoft.com/office/drawing/2015/10/21/chartex" xmlns:cx3="http://schemas.microsoft.com/office/drawing/2016/5/9/chartex" xmlns:cx4="http://schemas.microsoft.com/office/drawing/2016/5/10/chartex" xmlns:cx5="http://schemas.microsoft.com/office/drawing/2016/5/11/chartex" xmlns:cx6="http://schemas.microsoft.com/office/drawing/2016/5/12/chartex" xmlns:cx7="http://schemas.microsoft.com/office/drawing/2016/5/13/chartex" xmlns:cx8="http://schemas.microsoft.com/office/drawing/2016/5/14/chartex" xmlns:mc="http://schemas.openxmlformats.org/markup-compatibility/2006" xmlns:aink="http://schemas.microsoft.com/office/drawing/2016/ink" xmlns:am3d="http://schemas.microsoft.com/office/drawing/2017/model3d" xmlns:o="urn:schemas-microsoft-com:office:office" xmlns:oel="http://schemas.microsoft.com/office/2019/extlst" xmlns:r="http://schemas.openxmlformats.org/officeDocument/2006/relationships" xmlns:m="http://schemas.openxmlformats.org/officeDocument/2006/math" xmlns:v="urn:schemas-microsoft-com:vml" xmlns:wp14="http://schemas.microsoft.com/office/word/2010/wordprocessingDrawing" xmlns:wp="http://schemas.openxmlformats.org/drawingml/2006/wordprocessingDrawing" xmlns:w10="urn:schemas-microsoft-com:office:word" xmlns:w="http://schemas.openxmlformats.org/wordprocessingml/2006/main" xmlns:w14="http://schemas.microsoft.com/office/word/2010/wordml" xmlns:w15="http://schemas.microsoft.com/office/word/2012/wordml" xmlns:w16cex="http://schemas.microsoft.com/office/word/2018/wordml/cex" xmlns:w16cid="http://schemas.microsoft.com/office/word/2016/wordml/cid" xmlns:w16="http://schemas.microsoft.com/office/word/2018/wordml" xmlns:w16du="http://schemas.microsoft.com/office/word/2023/wordml/word16du" xmlns:w16sdtdh="http://schemas.microsoft.com/office/word/2020/wordml/sdtdatahash" xmlns:w16sdtfl="http://schemas.microsoft.com/office/word/2024/wordml/sdtformatlock" xmlns:w16se="http://schemas.microsoft.com/office/word/2015/wordml/symex" xmlns:wpg="http://schemas.microsoft.com/office/word/2010/wordprocessingGroup" xmlns:wpi="http://schemas.microsoft.com/office/word/2010/wordprocessingInk" xmlns:wne="http://schemas.microsoft.com/office/word/2006/wordml" xmlns:wps="http://schemas.microsoft.com/office/word/2010/wordprocessingShape" mc:Ignorable="w14 w15 w16se w16cid w16 w16cex w16sdtdh w16sdtfl w16du wp14">
   <w:body>
+    <w:tbl>
+      <w:tblPr>
+        <w:tblStyle w:val="TableGrid"/>
+        <w:tblW w:w="11070" w:type="dxa"/>
+        <w:tblInd w:w="-900" w:type="dxa"/>
+        <w:tblLook w:val="04A0" w:firstRow="1" w:lastRow="0" w:firstColumn="1" w:lastColumn="0" w:noHBand="0" w:noVBand="1"/>
+      </w:tblPr>
+      <w:tblGrid>
+        <w:gridCol w:w="2970"/>
+        <w:gridCol w:w="5220"/>
+        <w:gridCol w:w="2880"/>
+      </w:tblGrid>
+      <w:tr>
+        <w:trPr>
+          <w:trHeight w:val="960"/>
+        </w:trPr>
+        <w:tc>
+          <w:tcPr>
+            <w:tcW w:w="2970" w:type="dxa"/>
+            <w:tcBorders>
+              <w:top w:val="single" w:sz="12" w:space="0" w:color="auto"/>
+              <w:left w:val="nil"/>
+              <w:bottom w:val="single" w:sz="12" w:space="0" w:color="auto"/>
+            </w:tcBorders>
+          </w:tcPr>
+          <w:p>
+            <w:pPr>
+              <w:spacing w:before="120"/>
+              <w:jc w:val="right"/>
+              <w:rPr>
+                <w:b/>
+                <w:bCs/>
+                <w:sz w:val="24"/>
+                <w:szCs w:val="24"/>
+              </w:rPr>
+            </w:pPr>
+            <w:r>
+              <w:rPr>
+                <w:b/>
+                <w:bCs/>
+                <w:sz w:val="24"/>
+                <w:szCs w:val="24"/>
+              </w:rPr>
+              <w:t>STATE OF MICHIGAN</w:t>
+            </w:r>
+          </w:p>
+          <w:p>
+            <w:pPr>
+              <w:spacing w:after="120"/>
+              <w:jc w:val="right"/>
+              <w:rPr>
+                <w:b/>
+                <w:bCs/>
+                <w:sz w:val="20"/>
+                <w:szCs w:val="20"/>
+              </w:rPr>
+            </w:pPr>
+            <w:proofErr w:type="gramStart"/>
+            <w:r>
+              <w:rPr>
+                <w:b/>
+                <w:bCs/>
+                <w:caps/>
+                <w:sz w:val="24"/>
+                <w:szCs w:val="24"/>
+              </w:rPr>
+              <w:t>{{ the</w:t>
+            </w:r>
+            <w:proofErr w:type="gramEnd"/>
+            <w:r>
+              <w:rPr>
+                <w:b/>
+                <w:bCs/>
+                <w:caps/>
+                <w:sz w:val="24"/>
+                <w:szCs w:val="24"/>
+              </w:rPr>
+              <w:t>_court.number }}</w:t>
+            </w:r>
+            <w:r>
+              <w:rPr>
+                <w:b/>
+                <w:bCs/>
+                <w:sz w:val="24"/>
+                <w:szCs w:val="24"/>
+              </w:rPr>
+              <w:t xml:space="preserve"> JUDICIAL CIRCUIT</w:t>
+            </w:r>
+          </w:p>
+        </w:tc>
+        <w:tc>
+          <w:tcPr>
+            <w:tcW w:w="5220" w:type="dxa"/>
+            <w:tcBorders>
+              <w:top w:val="single" w:sz="12" w:space="0" w:color="auto"/>
+              <w:bottom w:val="single" w:sz="12" w:space="0" w:color="auto"/>
+            </w:tcBorders>
+            <w:vAlign w:val="center"/>
+          </w:tcPr>
+          <w:p>
+            <w:pPr>
+              <w:jc w:val="center"/>
+              <w:rPr>
+                <w:b/>
+                <w:bCs/>
+                <w:sz w:val="24"/>
+                <w:szCs w:val="24"/>
+              </w:rPr>
+            </w:pPr>
+            <w:r>
+              <w:rPr>
+                <w:b/>
+                <w:bCs/>
+                <w:sz w:val="24"/>
+                <w:szCs w:val="24"/>
+              </w:rPr>
+              <w:t xml:space="preserve">ATTACHMENT TO </w:t>
+            </w:r>
+            <w:r>
+              <w:rPr>
+                <w:b/>
+                <w:bCs/>
+                <w:sz w:val="24"/>
+                <w:szCs w:val="24"/>
+              </w:rPr>
+              <w:br/>
+            </w:r>
+            <w:r>
+              <w:rPr>
+                <w:b/>
+                <w:bCs/>
+                <w:sz w:val="24"/>
+                <w:szCs w:val="24"/>
+              </w:rPr>
+              <w:t>AFFIDAVIT AND CLAIM</w:t>
+            </w:r>
+          </w:p>
+          <w:p>
+            <w:pPr>
+              <w:jc w:val="center"/>
+              <w:rPr>
+                <w:b/>
+                <w:bCs/>
+                <w:sz w:val="24"/>
+                <w:szCs w:val="24"/>
+              </w:rPr>
+            </w:pPr>
+            <w:r>
+              <w:rPr>
+                <w:b/>
+                <w:bCs/>
+                <w:sz w:val="24"/>
+                <w:szCs w:val="24"/>
+              </w:rPr>
+              <w:t>Small Claims</w:t>
+            </w:r>
+          </w:p>
+        </w:tc>
+        <w:tc>
+          <w:tcPr>
+            <w:tcW w:w="2880" w:type="dxa"/>
+            <w:tcBorders>
+              <w:top w:val="single" w:sz="12" w:space="0" w:color="auto"/>
+              <w:bottom w:val="single" w:sz="12" w:space="0" w:color="auto"/>
+              <w:right w:val="nil"/>
+            </w:tcBorders>
+          </w:tcPr>
+          <w:p>
+            <w:pPr>
+              <w:spacing w:before="120" w:after="60"/>
+              <w:rPr>
+                <w:b/>
+                <w:bCs/>
+                <w:sz w:val="24"/>
+                <w:szCs w:val="24"/>
+              </w:rPr>
+            </w:pPr>
+            <w:r>
+              <w:rPr>
+                <w:b/>
+                <w:bCs/>
+                <w:sz w:val="24"/>
+                <w:szCs w:val="24"/>
+              </w:rPr>
+              <w:t>CASE NO.</w:t>
+            </w:r>
+          </w:p>
+          <w:p>
+            <w:pPr>
+              <w:spacing w:before="120"/>
+              <w:rPr>
+                <w:b/>
+                <w:bCs/>
+                <w:sz w:val="20"/>
+                <w:szCs w:val="20"/>
+              </w:rPr>
+            </w:pPr>
+          </w:p>
+        </w:tc>
+      </w:tr>
+    </w:tbl>
     <w:p>
       <w:pPr>
-        <w:jc w:val="center"/>
-        <w:rPr>
-          <w:rFonts w:ascii="Arial" w:eastAsia="TimesNewRomanPSMT" w:hAnsi="Arial" w:cs="Arial"/>
-          <w:b/>
-          <w:bCs/>
-          <w:sz w:val="36"/>
-          <w:szCs w:val="36"/>
-        </w:rPr>
-      </w:pPr>
-      <w:r>
-        <w:rPr>
-          <w:rFonts w:ascii="Arial" w:eastAsia="TimesNewRomanPSMT" w:hAnsi="Arial" w:cs="Arial"/>
-          <w:b/>
-          <w:bCs/>
-          <w:sz w:val="36"/>
-          <w:szCs w:val="36"/>
-        </w:rPr>
-        <w:t>ADDENDUM</w:t>
-      </w:r>
-    </w:p>
-    <w:p>
-      <w:pPr>
-        <w:spacing w:after="120" w:line="240" w:lineRule="auto"/>
-        <w:jc w:val="center"/>
-        <w:rPr>
-          <w:rFonts w:ascii="Arial" w:eastAsia="TimesNewRomanPSMT" w:hAnsi="Arial" w:cs="Arial"/>
-          <w:b/>
-          <w:bCs/>
-          <w:sz w:val="32"/>
-          <w:szCs w:val="32"/>
-        </w:rPr>
-      </w:pPr>
-      <w:r>
-        <w:rPr>
-          <w:rFonts w:ascii="Arial" w:eastAsia="TimesNewRomanPSMT" w:hAnsi="Arial" w:cs="Arial"/>
-          <w:b/>
-          <w:bCs/>
-          <w:sz w:val="32"/>
-          <w:szCs w:val="32"/>
-        </w:rPr>
-        <w:t>Affidavit and Claim - Small Claims</w:t>
-      </w:r>
-    </w:p>
-    <w:p>
-      <w:pPr>
-        <w:keepNext/>
-        <w:numPr>
-          <w:ilvl w:val="1"/>
-          <w:numId w:val="0"/>
-        </w:numPr>
-        <w:tabs>
-          <w:tab w:val="num" w:pos="0"/>
-        </w:tabs>
-        <w:suppressAutoHyphens/>
-        <w:spacing w:after="120" w:line="240" w:lineRule="auto"/>
-        <w:jc w:val="center"/>
-        <w:outlineLvl w:val="1"/>
-        <w:rPr>
-          <w:rFonts w:ascii="Arial" w:eastAsia="Microsoft YaHei" w:hAnsi="Arial" w:cs="Arial"/>
-          <w:b/>
-          <w:bCs/>
-          <w:kern w:val="2"/>
-          <w:sz w:val="32"/>
-          <w:szCs w:val="32"/>
-          <w:lang w:eastAsia="zh-CN" w:bidi="hi-IN"/>
-        </w:rPr>
-      </w:pPr>
-      <w:r>
-        <w:rPr>
-          <w:rFonts w:ascii="Arial" w:eastAsia="Microsoft YaHei" w:hAnsi="Arial" w:cs="Arial"/>
-          <w:b/>
-          <w:bCs/>
-          <w:kern w:val="2"/>
-          <w:sz w:val="32"/>
-          <w:szCs w:val="32"/>
-          <w:lang w:eastAsia="zh-CN" w:bidi="hi-IN"/>
-        </w:rPr>
-        <w:t>State of Michigan</w:t>
-      </w:r>
-      <w:r>
-        <w:rPr>
-          <w:rFonts w:ascii="Arial" w:eastAsia="Microsoft YaHei" w:hAnsi="Arial" w:cs="Arial"/>
-          <w:b/>
-          <w:bCs/>
-          <w:kern w:val="2"/>
-          <w:sz w:val="32"/>
-          <w:szCs w:val="32"/>
-          <w:lang w:eastAsia="zh-CN" w:bidi="hi-IN"/>
-        </w:rPr>
-        <w:t xml:space="preserve">, </w:t>
-      </w:r>
-      <w:proofErr w:type="gramStart"/>
-      <w:r>
-        <w:rPr>
-          <w:rFonts w:ascii="Arial" w:eastAsia="Microsoft YaHei" w:hAnsi="Arial" w:cs="Arial"/>
-          <w:b/>
-          <w:bCs/>
-          <w:kern w:val="2"/>
-          <w:sz w:val="32"/>
-          <w:szCs w:val="32"/>
-          <w:lang w:eastAsia="zh-CN" w:bidi="hi-IN"/>
-        </w:rPr>
-        <w:t xml:space="preserve">{{ </w:t>
-      </w:r>
-      <w:proofErr w:type="spellStart"/>
-      <w:r>
-        <w:rPr>
-          <w:rFonts w:ascii="Arial" w:eastAsia="Microsoft YaHei" w:hAnsi="Arial" w:cs="Arial"/>
-          <w:b/>
-          <w:bCs/>
-          <w:kern w:val="2"/>
-          <w:sz w:val="32"/>
-          <w:szCs w:val="32"/>
-          <w:lang w:eastAsia="zh-CN" w:bidi="hi-IN"/>
-        </w:rPr>
-        <w:t>the</w:t>
-      </w:r>
-      <w:proofErr w:type="gramEnd"/>
-      <w:r>
-        <w:rPr>
-          <w:rFonts w:ascii="Arial" w:eastAsia="Microsoft YaHei" w:hAnsi="Arial" w:cs="Arial"/>
-          <w:b/>
-          <w:bCs/>
-          <w:kern w:val="2"/>
-          <w:sz w:val="32"/>
-          <w:szCs w:val="32"/>
-          <w:lang w:eastAsia="zh-CN" w:bidi="hi-IN"/>
-        </w:rPr>
-        <w:t>_court.number</w:t>
-      </w:r>
-      <w:proofErr w:type="spellEnd"/>
-      <w:r>
-        <w:rPr>
-          <w:rFonts w:ascii="Arial" w:eastAsia="Microsoft YaHei" w:hAnsi="Arial" w:cs="Arial"/>
-          <w:b/>
-          <w:bCs/>
-          <w:kern w:val="2"/>
-          <w:sz w:val="32"/>
-          <w:szCs w:val="32"/>
-          <w:lang w:eastAsia="zh-CN" w:bidi="hi-IN"/>
-        </w:rPr>
-        <w:t xml:space="preserve"> </w:t>
-      </w:r>
-      <w:r>
-        <w:rPr>
-          <w:rFonts w:ascii="Arial" w:eastAsia="Microsoft YaHei" w:hAnsi="Arial" w:cs="Arial"/>
-          <w:b/>
-          <w:bCs/>
-          <w:kern w:val="2"/>
-          <w:sz w:val="32"/>
-          <w:szCs w:val="32"/>
-          <w:lang w:eastAsia="zh-CN" w:bidi="hi-IN"/>
-        </w:rPr>
-        <w:t xml:space="preserve">}} </w:t>
-      </w:r>
-      <w:r>
-        <w:rPr>
-          <w:rFonts w:ascii="Arial" w:eastAsia="Microsoft YaHei" w:hAnsi="Arial" w:cs="Arial"/>
-          <w:b/>
-          <w:bCs/>
-          <w:kern w:val="2"/>
-          <w:sz w:val="32"/>
-          <w:szCs w:val="32"/>
-          <w:lang w:eastAsia="zh-CN" w:bidi="hi-IN"/>
-        </w:rPr>
-        <w:t>Judicial District</w:t>
-      </w:r>
-    </w:p>
-    <w:p>
-      <w:pPr>
-        <w:keepNext/>
-        <w:numPr>
-          <w:ilvl w:val="1"/>
-          <w:numId w:val="0"/>
-        </w:numPr>
-        <w:tabs>
-          <w:tab w:val="num" w:pos="0"/>
-        </w:tabs>
-        <w:suppressAutoHyphens/>
-        <w:spacing w:after="120" w:line="240" w:lineRule="auto"/>
-        <w:jc w:val="center"/>
-        <w:outlineLvl w:val="1"/>
-        <w:rPr>
-          <w:rFonts w:ascii="Arial" w:eastAsia="Microsoft YaHei" w:hAnsi="Arial" w:cs="Arial"/>
-          <w:b/>
-          <w:bCs/>
-          <w:kern w:val="2"/>
-          <w:sz w:val="32"/>
-          <w:szCs w:val="32"/>
-          <w:lang w:eastAsia="zh-CN" w:bidi="hi-IN"/>
-        </w:rPr>
-      </w:pPr>
-      <w:proofErr w:type="gramStart"/>
-      <w:r>
-        <w:rPr>
-          <w:rFonts w:ascii="Arial" w:eastAsia="Microsoft YaHei" w:hAnsi="Arial" w:cs="Arial"/>
-          <w:b/>
-          <w:bCs/>
-          <w:kern w:val="2"/>
-          <w:sz w:val="32"/>
-          <w:szCs w:val="32"/>
-          <w:lang w:eastAsia="zh-CN" w:bidi="hi-IN"/>
-        </w:rPr>
-        <w:t>{{ users</w:t>
-      </w:r>
-      <w:proofErr w:type="gramEnd"/>
-      <w:r>
-        <w:rPr>
-          <w:rFonts w:ascii="Arial" w:eastAsia="Microsoft YaHei" w:hAnsi="Arial" w:cs="Arial"/>
-          <w:b/>
-          <w:bCs/>
-          <w:kern w:val="2"/>
-          <w:sz w:val="32"/>
-          <w:szCs w:val="32"/>
-          <w:lang w:eastAsia="zh-CN" w:bidi="hi-IN"/>
-        </w:rPr>
-        <w:t xml:space="preserve">[0] }} v. {{ </w:t>
-      </w:r>
-      <w:r>
-        <w:rPr>
-          <w:rFonts w:ascii="Arial" w:eastAsia="Microsoft YaHei" w:hAnsi="Arial" w:cs="Arial"/>
-          <w:b/>
-          <w:bCs/>
-          <w:kern w:val="2"/>
-          <w:sz w:val="32"/>
-          <w:szCs w:val="32"/>
-          <w:lang w:eastAsia="zh-CN" w:bidi="hi-IN"/>
-        </w:rPr>
-        <w:t>defendants[0]</w:t>
-      </w:r>
-      <w:r>
-        <w:rPr>
-          <w:rFonts w:ascii="Arial" w:eastAsia="Microsoft YaHei" w:hAnsi="Arial" w:cs="Arial"/>
-          <w:b/>
-          <w:bCs/>
-          <w:kern w:val="2"/>
-          <w:sz w:val="32"/>
-          <w:szCs w:val="32"/>
-          <w:lang w:eastAsia="zh-CN" w:bidi="hi-IN"/>
-        </w:rPr>
-        <w:t xml:space="preserve"> </w:t>
-      </w:r>
-      <w:r>
-        <w:rPr>
-          <w:rFonts w:ascii="Arial" w:eastAsia="Microsoft YaHei" w:hAnsi="Arial" w:cs="Arial"/>
-          <w:b/>
-          <w:bCs/>
-          <w:kern w:val="2"/>
-          <w:sz w:val="32"/>
-          <w:szCs w:val="32"/>
-          <w:lang w:eastAsia="zh-CN" w:bidi="hi-IN"/>
-        </w:rPr>
-        <w:t>}}</w:t>
-      </w:r>
-    </w:p>
-    <w:p>
-      <w:pPr>
-        <w:jc w:val="center"/>
         <w:rPr>
           <w:rFonts w:ascii="Arial" w:eastAsia="TimesNewRomanPSMT" w:hAnsi="Arial" w:cs="Arial"/>
           <w:b/>
@@ -383,21 +326,41 @@
     <w:p>
       <w:pPr>
         <w:pStyle w:val="Heading3"/>
+        <w:rPr>
+          <w:sz w:val="24"/>
+          <w:szCs w:val="24"/>
+        </w:rPr>
       </w:pPr>
       <w:proofErr w:type="gramStart"/>
       <w:r>
+        <w:rPr>
+          <w:sz w:val="24"/>
+          <w:szCs w:val="24"/>
+        </w:rPr>
         <w:t xml:space="preserve">{{ </w:t>
       </w:r>
       <w:proofErr w:type="spellStart"/>
       <w:r>
+        <w:rPr>
+          <w:sz w:val="24"/>
+          <w:szCs w:val="24"/>
+        </w:rPr>
         <w:t>field</w:t>
       </w:r>
       <w:proofErr w:type="gramEnd"/>
       <w:r>
+        <w:rPr>
+          <w:sz w:val="24"/>
+          <w:szCs w:val="24"/>
+        </w:rPr>
         <w:t>.label</w:t>
       </w:r>
       <w:proofErr w:type="spellEnd"/>
       <w:r>
+        <w:rPr>
+          <w:sz w:val="24"/>
+          <w:szCs w:val="24"/>
+        </w:rPr>
         <w:t xml:space="preserve"> }}: </w:t>
       </w:r>
     </w:p>
@@ -416,7 +379,16 @@
           <w:sz w:val="24"/>
           <w:szCs w:val="24"/>
         </w:rPr>
-        <w:t>{{ field</w:t>
+        <w:t xml:space="preserve">{{ </w:t>
+      </w:r>
+      <w:proofErr w:type="spellStart"/>
+      <w:r>
+        <w:rPr>
+          <w:rFonts w:ascii="Arial" w:hAnsi="Arial" w:cs="Arial"/>
+          <w:sz w:val="24"/>
+          <w:szCs w:val="24"/>
+        </w:rPr>
+        <w:t>field</w:t>
       </w:r>
       <w:proofErr w:type="gramEnd"/>
       <w:r>
@@ -425,7 +397,24 @@
           <w:sz w:val="24"/>
           <w:szCs w:val="24"/>
         </w:rPr>
-        <w:t>.overflow_value(overflow_message=claim_affidavit.default_overflow_message) }}</w:t>
+        <w:t>.value_if_defined</w:t>
+      </w:r>
+      <w:proofErr w:type="spellEnd"/>
+      <w:r>
+        <w:rPr>
+          <w:rFonts w:ascii="Arial" w:hAnsi="Arial" w:cs="Arial"/>
+          <w:sz w:val="24"/>
+          <w:szCs w:val="24"/>
+        </w:rPr>
+        <w:t>()</w:t>
+      </w:r>
+      <w:r>
+        <w:rPr>
+          <w:rFonts w:ascii="Arial" w:hAnsi="Arial" w:cs="Arial"/>
+          <w:sz w:val="24"/>
+          <w:szCs w:val="24"/>
+        </w:rPr>
+        <w:t xml:space="preserve"> }}</w:t>
       </w:r>
     </w:p>
     <w:p>
@@ -448,21 +437,41 @@
     <w:p>
       <w:pPr>
         <w:pStyle w:val="Heading3"/>
+        <w:rPr>
+          <w:sz w:val="24"/>
+          <w:szCs w:val="24"/>
+        </w:rPr>
       </w:pPr>
       <w:proofErr w:type="gramStart"/>
       <w:r>
+        <w:rPr>
+          <w:sz w:val="24"/>
+          <w:szCs w:val="24"/>
+        </w:rPr>
         <w:t xml:space="preserve">{{ </w:t>
       </w:r>
       <w:proofErr w:type="spellStart"/>
       <w:r>
+        <w:rPr>
+          <w:sz w:val="24"/>
+          <w:szCs w:val="24"/>
+        </w:rPr>
         <w:t>field</w:t>
       </w:r>
       <w:proofErr w:type="gramEnd"/>
       <w:r>
+        <w:rPr>
+          <w:sz w:val="24"/>
+          <w:szCs w:val="24"/>
+        </w:rPr>
         <w:t>.label</w:t>
       </w:r>
       <w:proofErr w:type="spellEnd"/>
       <w:r>
+        <w:rPr>
+          <w:sz w:val="24"/>
+          <w:szCs w:val="24"/>
+        </w:rPr>
         <w:t xml:space="preserve"> }}: </w:t>
       </w:r>
     </w:p>
@@ -481,7 +490,16 @@
           <w:sz w:val="24"/>
           <w:szCs w:val="24"/>
         </w:rPr>
-        <w:t>{{ field</w:t>
+        <w:t xml:space="preserve">{{ </w:t>
+      </w:r>
+      <w:proofErr w:type="spellStart"/>
+      <w:r>
+        <w:rPr>
+          <w:rFonts w:ascii="Arial" w:hAnsi="Arial" w:cs="Arial"/>
+          <w:sz w:val="24"/>
+          <w:szCs w:val="24"/>
+        </w:rPr>
+        <w:t>field</w:t>
       </w:r>
       <w:proofErr w:type="gramEnd"/>
       <w:r>
@@ -490,7 +508,32 @@
           <w:sz w:val="24"/>
           <w:szCs w:val="24"/>
         </w:rPr>
-        <w:t>.overflow_value(overflow_message=claim_affidavit.default_overflow_message) }}</w:t>
+        <w:t>.value_if_defined</w:t>
+      </w:r>
+      <w:proofErr w:type="spellEnd"/>
+      <w:r>
+        <w:rPr>
+          <w:rFonts w:ascii="Arial" w:hAnsi="Arial" w:cs="Arial"/>
+          <w:sz w:val="24"/>
+          <w:szCs w:val="24"/>
+        </w:rPr>
+        <w:t>()</w:t>
+      </w:r>
+      <w:r>
+        <w:rPr>
+          <w:rFonts w:ascii="Arial" w:hAnsi="Arial" w:cs="Arial"/>
+          <w:sz w:val="24"/>
+          <w:szCs w:val="24"/>
+        </w:rPr>
+        <w:t xml:space="preserve"> </w:t>
+      </w:r>
+      <w:r>
+        <w:rPr>
+          <w:rFonts w:ascii="Arial" w:hAnsi="Arial" w:cs="Arial"/>
+          <w:sz w:val="24"/>
+          <w:szCs w:val="24"/>
+        </w:rPr>
+        <w:t xml:space="preserve"> }}</w:t>
       </w:r>
     </w:p>
     <w:p>
@@ -1009,6 +1052,28 @@
       <w:szCs w:val="28"/>
     </w:rPr>
   </w:style>
+  <w:style w:type="paragraph" w:styleId="Heading4">
+    <w:name w:val="heading 4"/>
+    <w:basedOn w:val="Normal"/>
+    <w:next w:val="Normal"/>
+    <w:link w:val="Heading4Char"/>
+    <w:uiPriority w:val="9"/>
+    <w:unhideWhenUsed/>
+    <w:qFormat/>
+    <w:rsid w:val="004A4FE6"/>
+    <w:pPr>
+      <w:keepNext/>
+      <w:keepLines/>
+      <w:spacing w:before="40" w:after="0"/>
+      <w:outlineLvl w:val="3"/>
+    </w:pPr>
+    <w:rPr>
+      <w:rFonts w:asciiTheme="majorHAnsi" w:eastAsiaTheme="majorEastAsia" w:hAnsiTheme="majorHAnsi" w:cstheme="majorBidi"/>
+      <w:i/>
+      <w:iCs/>
+      <w:color w:val="2F5496" w:themeColor="accent1" w:themeShade="BF"/>
+    </w:rPr>
+  </w:style>
   <w:style w:type="character" w:default="1" w:styleId="DefaultParagraphFont">
     <w:name w:val="Default Paragraph Font"/>
     <w:uiPriority w:val="1"/>
@@ -1063,6 +1128,43 @@
       <w:sz w:val="26"/>
       <w:szCs w:val="26"/>
     </w:rPr>
+  </w:style>
+  <w:style w:type="character" w:customStyle="1" w:styleId="Heading4Char">
+    <w:name w:val="Heading 4 Char"/>
+    <w:basedOn w:val="DefaultParagraphFont"/>
+    <w:link w:val="Heading4"/>
+    <w:uiPriority w:val="9"/>
+    <w:rsid w:val="004A4FE6"/>
+    <w:rPr>
+      <w:rFonts w:asciiTheme="majorHAnsi" w:eastAsiaTheme="majorEastAsia" w:hAnsiTheme="majorHAnsi" w:cstheme="majorBidi"/>
+      <w:i/>
+      <w:iCs/>
+      <w:color w:val="2F5496" w:themeColor="accent1" w:themeShade="BF"/>
+    </w:rPr>
+  </w:style>
+  <w:style w:type="table" w:styleId="TableGrid">
+    <w:name w:val="Table Grid"/>
+    <w:basedOn w:val="TableNormal"/>
+    <w:uiPriority w:val="39"/>
+    <w:rsid w:val="00BE1302"/>
+    <w:pPr>
+      <w:spacing w:after="0" w:line="240" w:lineRule="auto"/>
+    </w:pPr>
+    <w:rPr>
+      <w:rFonts w:ascii="Arial" w:hAnsi="Arial" w:cs="Arial"/>
+      <w:kern w:val="2"/>
+      <w14:ligatures w14:val="standardContextual"/>
+    </w:rPr>
+    <w:tblPr>
+      <w:tblBorders>
+        <w:top w:val="single" w:sz="4" w:space="0" w:color="auto"/>
+        <w:left w:val="single" w:sz="4" w:space="0" w:color="auto"/>
+        <w:bottom w:val="single" w:sz="4" w:space="0" w:color="auto"/>
+        <w:right w:val="single" w:sz="4" w:space="0" w:color="auto"/>
+        <w:insideH w:val="single" w:sz="4" w:space="0" w:color="auto"/>
+        <w:insideV w:val="single" w:sz="4" w:space="0" w:color="auto"/>
+      </w:tblBorders>
+    </w:tblPr>
   </w:style>
 </w:styles>
 </file>

</xml_diff>

<commit_message>
Updates from dev testing feedback.
</commit_message>
<xml_diff>
--- a/docassemble/SmallClClaimAndAffidavit/data/templates/claim_affidavit_Addendum.docx
+++ b/docassemble/SmallClClaimAndAffidavit/data/templates/claim_affidavit_Addendum.docx
@@ -10,9 +10,9 @@
         <w:tblLook w:val="04A0" w:firstRow="1" w:lastRow="0" w:firstColumn="1" w:lastColumn="0" w:noHBand="0" w:noVBand="1"/>
       </w:tblPr>
       <w:tblGrid>
-        <w:gridCol w:w="2970"/>
-        <w:gridCol w:w="5220"/>
-        <w:gridCol w:w="2880"/>
+        <w:gridCol w:w="3780"/>
+        <w:gridCol w:w="3600"/>
+        <w:gridCol w:w="3690"/>
       </w:tblGrid>
       <w:tr>
         <w:trPr>
@@ -20,7 +20,7 @@
         </w:trPr>
         <w:tc>
           <w:tcPr>
-            <w:tcW w:w="2970" w:type="dxa"/>
+            <w:tcW w:w="3780" w:type="dxa"/>
             <w:tcBorders>
               <w:top w:val="single" w:sz="12" w:space="0" w:color="auto"/>
               <w:left w:val="nil"/>
@@ -79,7 +79,29 @@
                 <w:sz w:val="24"/>
                 <w:szCs w:val="24"/>
               </w:rPr>
-              <w:t>_court.number }}</w:t>
+              <w:t>_</w:t>
+            </w:r>
+            <w:proofErr w:type="gramStart"/>
+            <w:r>
+              <w:rPr>
+                <w:b/>
+                <w:bCs/>
+                <w:caps/>
+                <w:sz w:val="24"/>
+                <w:szCs w:val="24"/>
+              </w:rPr>
+              <w:t>court.number }</w:t>
+            </w:r>
+            <w:proofErr w:type="gramEnd"/>
+            <w:r>
+              <w:rPr>
+                <w:b/>
+                <w:bCs/>
+                <w:caps/>
+                <w:sz w:val="24"/>
+                <w:szCs w:val="24"/>
+              </w:rPr>
+              <w:t>}</w:t>
             </w:r>
             <w:r>
               <w:rPr>
@@ -88,13 +110,22 @@
                 <w:sz w:val="24"/>
                 <w:szCs w:val="24"/>
               </w:rPr>
-              <w:t xml:space="preserve"> JUDICIAL CIRCUIT</w:t>
+              <w:t xml:space="preserve"> JUDICIAL </w:t>
+            </w:r>
+            <w:r>
+              <w:rPr>
+                <w:b/>
+                <w:bCs/>
+                <w:sz w:val="24"/>
+                <w:szCs w:val="24"/>
+              </w:rPr>
+              <w:t>DISTRICT</w:t>
             </w:r>
           </w:p>
         </w:tc>
         <w:tc>
           <w:tcPr>
-            <w:tcW w:w="5220" w:type="dxa"/>
+            <w:tcW w:w="3600" w:type="dxa"/>
             <w:tcBorders>
               <w:top w:val="single" w:sz="12" w:space="0" w:color="auto"/>
               <w:bottom w:val="single" w:sz="12" w:space="0" w:color="auto"/>
@@ -118,7 +149,16 @@
                 <w:sz w:val="24"/>
                 <w:szCs w:val="24"/>
               </w:rPr>
-              <w:t xml:space="preserve">ATTACHMENT TO </w:t>
+              <w:t>ADDENDUM</w:t>
+            </w:r>
+            <w:r>
+              <w:rPr>
+                <w:b/>
+                <w:bCs/>
+                <w:sz w:val="24"/>
+                <w:szCs w:val="24"/>
+              </w:rPr>
+              <w:t xml:space="preserve"> TO </w:t>
             </w:r>
             <w:r>
               <w:rPr>
@@ -162,7 +202,7 @@
         </w:tc>
         <w:tc>
           <w:tcPr>
-            <w:tcW w:w="2880" w:type="dxa"/>
+            <w:tcW w:w="3690" w:type="dxa"/>
             <w:tcBorders>
               <w:top w:val="single" w:sz="12" w:space="0" w:color="auto"/>
               <w:bottom w:val="single" w:sz="12" w:space="0" w:color="auto"/>
@@ -353,7 +393,15 @@
           <w:sz w:val="24"/>
           <w:szCs w:val="24"/>
         </w:rPr>
-        <w:t>.label</w:t>
+        <w:t>.</w:t>
+      </w:r>
+      <w:proofErr w:type="gramStart"/>
+      <w:r>
+        <w:rPr>
+          <w:sz w:val="24"/>
+          <w:szCs w:val="24"/>
+        </w:rPr>
+        <w:t>label</w:t>
       </w:r>
       <w:proofErr w:type="spellEnd"/>
       <w:r>
@@ -361,7 +409,15 @@
           <w:sz w:val="24"/>
           <w:szCs w:val="24"/>
         </w:rPr>
-        <w:t xml:space="preserve"> }}: </w:t>
+        <w:t xml:space="preserve"> }</w:t>
+      </w:r>
+      <w:proofErr w:type="gramEnd"/>
+      <w:r>
+        <w:rPr>
+          <w:sz w:val="24"/>
+          <w:szCs w:val="24"/>
+        </w:rPr>
+        <w:t xml:space="preserve">}: </w:t>
       </w:r>
     </w:p>
     <w:p>
@@ -397,7 +453,16 @@
           <w:sz w:val="24"/>
           <w:szCs w:val="24"/>
         </w:rPr>
-        <w:t>.value_if_defined</w:t>
+        <w:t>.value_if_</w:t>
+      </w:r>
+      <w:proofErr w:type="gramStart"/>
+      <w:r>
+        <w:rPr>
+          <w:rFonts w:ascii="Arial" w:hAnsi="Arial" w:cs="Arial"/>
+          <w:sz w:val="24"/>
+          <w:szCs w:val="24"/>
+        </w:rPr>
+        <w:t>defined</w:t>
       </w:r>
       <w:proofErr w:type="spellEnd"/>
       <w:r>
@@ -414,7 +479,16 @@
           <w:sz w:val="24"/>
           <w:szCs w:val="24"/>
         </w:rPr>
-        <w:t xml:space="preserve"> }}</w:t>
+        <w:t xml:space="preserve"> }</w:t>
+      </w:r>
+      <w:proofErr w:type="gramEnd"/>
+      <w:r>
+        <w:rPr>
+          <w:rFonts w:ascii="Arial" w:hAnsi="Arial" w:cs="Arial"/>
+          <w:sz w:val="24"/>
+          <w:szCs w:val="24"/>
+        </w:rPr>
+        <w:t>}</w:t>
       </w:r>
     </w:p>
     <w:p>
@@ -464,7 +538,15 @@
           <w:sz w:val="24"/>
           <w:szCs w:val="24"/>
         </w:rPr>
-        <w:t>.label</w:t>
+        <w:t>.</w:t>
+      </w:r>
+      <w:proofErr w:type="gramStart"/>
+      <w:r>
+        <w:rPr>
+          <w:sz w:val="24"/>
+          <w:szCs w:val="24"/>
+        </w:rPr>
+        <w:t>label</w:t>
       </w:r>
       <w:proofErr w:type="spellEnd"/>
       <w:r>
@@ -472,7 +554,15 @@
           <w:sz w:val="24"/>
           <w:szCs w:val="24"/>
         </w:rPr>
-        <w:t xml:space="preserve"> }}: </w:t>
+        <w:t xml:space="preserve"> }</w:t>
+      </w:r>
+      <w:proofErr w:type="gramEnd"/>
+      <w:r>
+        <w:rPr>
+          <w:sz w:val="24"/>
+          <w:szCs w:val="24"/>
+        </w:rPr>
+        <w:t xml:space="preserve">}: </w:t>
       </w:r>
     </w:p>
     <w:p>
@@ -508,7 +598,16 @@
           <w:sz w:val="24"/>
           <w:szCs w:val="24"/>
         </w:rPr>
-        <w:t>.value_if_defined</w:t>
+        <w:t>.value_if_</w:t>
+      </w:r>
+      <w:proofErr w:type="gramStart"/>
+      <w:r>
+        <w:rPr>
+          <w:rFonts w:ascii="Arial" w:hAnsi="Arial" w:cs="Arial"/>
+          <w:sz w:val="24"/>
+          <w:szCs w:val="24"/>
+        </w:rPr>
+        <w:t>defined</w:t>
       </w:r>
       <w:proofErr w:type="spellEnd"/>
       <w:r>
@@ -533,7 +632,16 @@
           <w:sz w:val="24"/>
           <w:szCs w:val="24"/>
         </w:rPr>
-        <w:t xml:space="preserve"> }}</w:t>
+        <w:t xml:space="preserve"> }</w:t>
+      </w:r>
+      <w:proofErr w:type="gramEnd"/>
+      <w:r>
+        <w:rPr>
+          <w:rFonts w:ascii="Arial" w:hAnsi="Arial" w:cs="Arial"/>
+          <w:sz w:val="24"/>
+          <w:szCs w:val="24"/>
+        </w:rPr>
+        <w:t>}</w:t>
       </w:r>
     </w:p>
     <w:p>

</xml_diff>